<commit_message>
Ordem de trabalhos actualizada
</commit_message>
<xml_diff>
--- a/ordemTrabalhos29-03_05-04.docx
+++ b/ordemTrabalhos29-03_05-04.docx
@@ -557,7 +557,7 @@
               <w:rPr>
                 <w:rFonts w:ascii="Times New Roman" w:hAnsi="Times New Roman" w:cs="Times New Roman"/>
               </w:rPr>
-              <w:t>A preencher…</w:t>
+              <w:t>Documentação das classes em documento próprio</w:t>
             </w:r>
           </w:p>
         </w:tc>
@@ -597,8 +597,36 @@
               <w:rPr>
                 <w:rFonts w:ascii="Times New Roman" w:hAnsi="Times New Roman" w:cs="Times New Roman"/>
               </w:rPr>
-              <w:t xml:space="preserve"> A preencher…</w:t>
-            </w:r>
+              <w:t xml:space="preserve"> </w:t>
+            </w:r>
+            <w:r>
+              <w:rPr>
+                <w:rFonts w:ascii="Times New Roman" w:hAnsi="Times New Roman" w:cs="Times New Roman"/>
+              </w:rPr>
+              <w:t xml:space="preserve">Implementar requisitos </w:t>
+            </w:r>
+            <w:proofErr w:type="spellStart"/>
+            <w:r>
+              <w:rPr>
+                <w:rFonts w:ascii="Times New Roman" w:hAnsi="Times New Roman" w:cs="Times New Roman"/>
+              </w:rPr>
+              <w:t>Power</w:t>
+            </w:r>
+            <w:proofErr w:type="spellEnd"/>
+            <w:r>
+              <w:rPr>
+                <w:rFonts w:ascii="Times New Roman" w:hAnsi="Times New Roman" w:cs="Times New Roman"/>
+              </w:rPr>
+              <w:t xml:space="preserve"> </w:t>
+            </w:r>
+            <w:proofErr w:type="spellStart"/>
+            <w:r>
+              <w:rPr>
+                <w:rFonts w:ascii="Times New Roman" w:hAnsi="Times New Roman" w:cs="Times New Roman"/>
+              </w:rPr>
+              <w:t>Computing</w:t>
+            </w:r>
+            <w:proofErr w:type="spellEnd"/>
           </w:p>
         </w:tc>
       </w:tr>
@@ -637,7 +665,13 @@
               <w:rPr>
                 <w:rFonts w:ascii="Times New Roman" w:hAnsi="Times New Roman" w:cs="Times New Roman"/>
               </w:rPr>
-              <w:t xml:space="preserve"> A preencher…</w:t>
+              <w:t xml:space="preserve"> </w:t>
+            </w:r>
+            <w:r>
+              <w:rPr>
+                <w:rFonts w:ascii="Times New Roman" w:hAnsi="Times New Roman" w:cs="Times New Roman"/>
+              </w:rPr>
+              <w:t>Teste aos métodos implementados</w:t>
             </w:r>
           </w:p>
         </w:tc>
@@ -677,7 +711,13 @@
               <w:rPr>
                 <w:rFonts w:ascii="Times New Roman" w:hAnsi="Times New Roman" w:cs="Times New Roman"/>
               </w:rPr>
-              <w:t xml:space="preserve"> A preencher…</w:t>
+              <w:t xml:space="preserve"> </w:t>
+            </w:r>
+            <w:r>
+              <w:rPr>
+                <w:rFonts w:ascii="Times New Roman" w:hAnsi="Times New Roman" w:cs="Times New Roman"/>
+              </w:rPr>
+              <w:t>Pesquisa para encontrar soluções para implementação do problema proposto</w:t>
             </w:r>
           </w:p>
         </w:tc>
@@ -734,8 +774,8 @@
       <w:tblGrid>
         <w:gridCol w:w="675"/>
         <w:gridCol w:w="709"/>
-        <w:gridCol w:w="1418"/>
-        <w:gridCol w:w="4819"/>
+        <w:gridCol w:w="1701"/>
+        <w:gridCol w:w="4536"/>
         <w:gridCol w:w="992"/>
       </w:tblGrid>
       <w:tr>
@@ -753,6 +793,7 @@
                 <w:color w:val="0070C0"/>
               </w:rPr>
             </w:pPr>
+            <w:proofErr w:type="spellStart"/>
             <w:r>
               <w:rPr>
                 <w:rFonts w:ascii="Times New Roman" w:hAnsi="Times New Roman" w:cs="Times New Roman"/>
@@ -761,6 +802,7 @@
               </w:rPr>
               <w:t>Ref</w:t>
             </w:r>
+            <w:proofErr w:type="spellEnd"/>
           </w:p>
         </w:tc>
         <w:tc>
@@ -789,7 +831,7 @@
         </w:tc>
         <w:tc>
           <w:tcPr>
-            <w:tcW w:w="1418" w:type="dxa"/>
+            <w:tcW w:w="1701" w:type="dxa"/>
             <w:shd w:val="clear" w:color="auto" w:fill="EEECE1" w:themeFill="background2"/>
             <w:vAlign w:val="center"/>
           </w:tcPr>
@@ -813,7 +855,7 @@
         </w:tc>
         <w:tc>
           <w:tcPr>
-            <w:tcW w:w="4819" w:type="dxa"/>
+            <w:tcW w:w="4536" w:type="dxa"/>
             <w:shd w:val="clear" w:color="auto" w:fill="EEECE1" w:themeFill="background2"/>
             <w:vAlign w:val="center"/>
           </w:tcPr>
@@ -901,7 +943,7 @@
         </w:tc>
         <w:tc>
           <w:tcPr>
-            <w:tcW w:w="1418" w:type="dxa"/>
+            <w:tcW w:w="1701" w:type="dxa"/>
             <w:vAlign w:val="center"/>
           </w:tcPr>
           <w:p>
@@ -920,7 +962,7 @@
         </w:tc>
         <w:tc>
           <w:tcPr>
-            <w:tcW w:w="4819" w:type="dxa"/>
+            <w:tcW w:w="4536" w:type="dxa"/>
             <w:vAlign w:val="center"/>
           </w:tcPr>
           <w:p>
@@ -947,16 +989,16 @@
               <w:rPr>
                 <w:rFonts w:ascii="Times New Roman" w:hAnsi="Times New Roman" w:cs="Times New Roman"/>
                 <w:b/>
-                <w:color w:val="FF0000"/>
-              </w:rPr>
-            </w:pPr>
-            <w:r>
-              <w:rPr>
-                <w:rFonts w:ascii="Times New Roman" w:hAnsi="Times New Roman" w:cs="Times New Roman"/>
-                <w:b/>
-                <w:color w:val="FF0000"/>
-              </w:rPr>
-              <w:t>A</w:t>
+                <w:color w:val="00B050"/>
+              </w:rPr>
+            </w:pPr>
+            <w:r>
+              <w:rPr>
+                <w:rFonts w:ascii="Times New Roman" w:hAnsi="Times New Roman" w:cs="Times New Roman"/>
+                <w:b/>
+                <w:color w:val="00B050"/>
+              </w:rPr>
+              <w:t>F</w:t>
             </w:r>
           </w:p>
         </w:tc>
@@ -992,32 +1034,50 @@
                 <w:rFonts w:ascii="Times New Roman" w:hAnsi="Times New Roman" w:cs="Times New Roman"/>
               </w:rPr>
             </w:pPr>
-          </w:p>
-        </w:tc>
-        <w:tc>
-          <w:tcPr>
-            <w:tcW w:w="1418" w:type="dxa"/>
-            <w:vAlign w:val="center"/>
-          </w:tcPr>
-          <w:p>
-            <w:pPr>
-              <w:rPr>
-                <w:rFonts w:ascii="Times New Roman" w:hAnsi="Times New Roman" w:cs="Times New Roman"/>
-              </w:rPr>
-            </w:pPr>
-          </w:p>
-        </w:tc>
-        <w:tc>
-          <w:tcPr>
-            <w:tcW w:w="4819" w:type="dxa"/>
-            <w:vAlign w:val="center"/>
-          </w:tcPr>
-          <w:p>
-            <w:pPr>
-              <w:rPr>
-                <w:rFonts w:ascii="Times New Roman" w:hAnsi="Times New Roman" w:cs="Times New Roman"/>
-              </w:rPr>
-            </w:pPr>
+            <w:r>
+              <w:rPr>
+                <w:rFonts w:ascii="Times New Roman" w:hAnsi="Times New Roman" w:cs="Times New Roman"/>
+              </w:rPr>
+              <w:t>T</w:t>
+            </w:r>
+          </w:p>
+        </w:tc>
+        <w:tc>
+          <w:tcPr>
+            <w:tcW w:w="1701" w:type="dxa"/>
+            <w:vAlign w:val="center"/>
+          </w:tcPr>
+          <w:p>
+            <w:pPr>
+              <w:rPr>
+                <w:rFonts w:ascii="Times New Roman" w:hAnsi="Times New Roman" w:cs="Times New Roman"/>
+              </w:rPr>
+            </w:pPr>
+            <w:r>
+              <w:rPr>
+                <w:rFonts w:ascii="Times New Roman" w:hAnsi="Times New Roman" w:cs="Times New Roman"/>
+              </w:rPr>
+              <w:t>Bruno Mendes, Carlos Vinhas</w:t>
+            </w:r>
+          </w:p>
+        </w:tc>
+        <w:tc>
+          <w:tcPr>
+            <w:tcW w:w="4536" w:type="dxa"/>
+            <w:vAlign w:val="center"/>
+          </w:tcPr>
+          <w:p>
+            <w:pPr>
+              <w:rPr>
+                <w:rFonts w:ascii="Times New Roman" w:hAnsi="Times New Roman" w:cs="Times New Roman"/>
+              </w:rPr>
+            </w:pPr>
+            <w:r>
+              <w:rPr>
+                <w:rFonts w:ascii="Times New Roman" w:hAnsi="Times New Roman" w:cs="Times New Roman"/>
+              </w:rPr>
+              <w:t>Pegar em cada uma das classes e fazer a sua documentação num documento criado para o efeito.</w:t>
+            </w:r>
           </w:p>
         </w:tc>
         <w:tc>
@@ -1030,16 +1090,16 @@
               <w:rPr>
                 <w:rFonts w:ascii="Times New Roman" w:hAnsi="Times New Roman" w:cs="Times New Roman"/>
                 <w:b/>
-                <w:color w:val="FF0000"/>
-              </w:rPr>
-            </w:pPr>
-            <w:r>
-              <w:rPr>
-                <w:rFonts w:ascii="Times New Roman" w:hAnsi="Times New Roman" w:cs="Times New Roman"/>
-                <w:b/>
-                <w:color w:val="FF0000"/>
-              </w:rPr>
-              <w:t>A</w:t>
+                <w:color w:val="FFC000"/>
+              </w:rPr>
+            </w:pPr>
+            <w:r>
+              <w:rPr>
+                <w:rFonts w:ascii="Times New Roman" w:hAnsi="Times New Roman" w:cs="Times New Roman"/>
+                <w:b/>
+                <w:color w:val="FFC000"/>
+              </w:rPr>
+              <w:t>C</w:t>
             </w:r>
           </w:p>
         </w:tc>
@@ -1060,7 +1120,7 @@
               <w:rPr>
                 <w:rFonts w:ascii="Times New Roman" w:hAnsi="Times New Roman" w:cs="Times New Roman"/>
               </w:rPr>
-              <w:t>4</w:t>
+              <w:t>3</w:t>
             </w:r>
             <w:r>
               <w:rPr>
@@ -1091,28 +1151,82 @@
         </w:tc>
         <w:tc>
           <w:tcPr>
-            <w:tcW w:w="1418" w:type="dxa"/>
-            <w:vAlign w:val="center"/>
-          </w:tcPr>
-          <w:p>
-            <w:pPr>
-              <w:rPr>
-                <w:rFonts w:ascii="Times New Roman" w:hAnsi="Times New Roman" w:cs="Times New Roman"/>
-              </w:rPr>
-            </w:pPr>
-          </w:p>
-        </w:tc>
-        <w:tc>
-          <w:tcPr>
-            <w:tcW w:w="4819" w:type="dxa"/>
-            <w:vAlign w:val="center"/>
-          </w:tcPr>
-          <w:p>
-            <w:pPr>
-              <w:rPr>
-                <w:rFonts w:ascii="Times New Roman" w:hAnsi="Times New Roman" w:cs="Times New Roman"/>
-              </w:rPr>
-            </w:pPr>
+            <w:tcW w:w="1701" w:type="dxa"/>
+            <w:vAlign w:val="center"/>
+          </w:tcPr>
+          <w:p>
+            <w:pPr>
+              <w:rPr>
+                <w:rFonts w:ascii="Times New Roman" w:hAnsi="Times New Roman" w:cs="Times New Roman"/>
+              </w:rPr>
+            </w:pPr>
+            <w:r>
+              <w:rPr>
+                <w:rFonts w:ascii="Times New Roman" w:hAnsi="Times New Roman" w:cs="Times New Roman"/>
+              </w:rPr>
+              <w:t>Paulo Chorinca</w:t>
+            </w:r>
+          </w:p>
+        </w:tc>
+        <w:tc>
+          <w:tcPr>
+            <w:tcW w:w="4536" w:type="dxa"/>
+            <w:vAlign w:val="center"/>
+          </w:tcPr>
+          <w:p>
+            <w:pPr>
+              <w:rPr>
+                <w:rFonts w:ascii="Times New Roman" w:hAnsi="Times New Roman" w:cs="Times New Roman"/>
+              </w:rPr>
+            </w:pPr>
+            <w:r>
+              <w:rPr>
+                <w:rFonts w:ascii="Times New Roman" w:hAnsi="Times New Roman" w:cs="Times New Roman"/>
+              </w:rPr>
+              <w:t xml:space="preserve">Criar um método apropriado para a </w:t>
+            </w:r>
+            <w:proofErr w:type="spellStart"/>
+            <w:r>
+              <w:rPr>
+                <w:rFonts w:ascii="Times New Roman" w:hAnsi="Times New Roman" w:cs="Times New Roman"/>
+              </w:rPr>
+              <w:t>Power</w:t>
+            </w:r>
+            <w:proofErr w:type="spellEnd"/>
+            <w:r>
+              <w:rPr>
+                <w:rFonts w:ascii="Times New Roman" w:hAnsi="Times New Roman" w:cs="Times New Roman"/>
+              </w:rPr>
+              <w:t xml:space="preserve"> </w:t>
+            </w:r>
+            <w:proofErr w:type="spellStart"/>
+            <w:r>
+              <w:rPr>
+                <w:rFonts w:ascii="Times New Roman" w:hAnsi="Times New Roman" w:cs="Times New Roman"/>
+              </w:rPr>
+              <w:t>Computing</w:t>
+            </w:r>
+            <w:proofErr w:type="spellEnd"/>
+            <w:r>
+              <w:rPr>
+                <w:rFonts w:ascii="Times New Roman" w:hAnsi="Times New Roman" w:cs="Times New Roman"/>
+              </w:rPr>
+              <w:t xml:space="preserve"> poder correr o código deles sem </w:t>
+            </w:r>
+            <w:proofErr w:type="spellStart"/>
+            <w:r>
+              <w:rPr>
+                <w:rFonts w:ascii="Times New Roman" w:hAnsi="Times New Roman" w:cs="Times New Roman"/>
+              </w:rPr>
+              <w:t>injectarem</w:t>
+            </w:r>
+            <w:proofErr w:type="spellEnd"/>
+            <w:r>
+              <w:rPr>
+                <w:rFonts w:ascii="Times New Roman" w:hAnsi="Times New Roman" w:cs="Times New Roman"/>
+              </w:rPr>
+              <w:t xml:space="preserve"> código no meio do nosso</w:t>
+            </w:r>
           </w:p>
         </w:tc>
         <w:tc>
@@ -1125,16 +1239,16 @@
               <w:rPr>
                 <w:rFonts w:ascii="Times New Roman" w:hAnsi="Times New Roman" w:cs="Times New Roman"/>
                 <w:b/>
-                <w:color w:val="FF0000"/>
-              </w:rPr>
-            </w:pPr>
-            <w:r>
-              <w:rPr>
-                <w:rFonts w:ascii="Times New Roman" w:hAnsi="Times New Roman" w:cs="Times New Roman"/>
-                <w:b/>
-                <w:color w:val="FF0000"/>
-              </w:rPr>
-              <w:t>A</w:t>
+                <w:color w:val="FFC000"/>
+              </w:rPr>
+            </w:pPr>
+            <w:r>
+              <w:rPr>
+                <w:rFonts w:ascii="Times New Roman" w:hAnsi="Times New Roman" w:cs="Times New Roman"/>
+                <w:b/>
+                <w:color w:val="FFC000"/>
+              </w:rPr>
+              <w:t>C</w:t>
             </w:r>
           </w:p>
         </w:tc>
@@ -1155,7 +1269,7 @@
               <w:rPr>
                 <w:rFonts w:ascii="Times New Roman" w:hAnsi="Times New Roman" w:cs="Times New Roman"/>
               </w:rPr>
-              <w:t>3</w:t>
+              <w:t>4</w:t>
             </w:r>
             <w:r>
               <w:rPr>
@@ -1186,20 +1300,26 @@
         </w:tc>
         <w:tc>
           <w:tcPr>
-            <w:tcW w:w="1418" w:type="dxa"/>
-            <w:vAlign w:val="center"/>
-          </w:tcPr>
-          <w:p>
-            <w:pPr>
-              <w:rPr>
-                <w:rFonts w:ascii="Times New Roman" w:hAnsi="Times New Roman" w:cs="Times New Roman"/>
-              </w:rPr>
-            </w:pPr>
-          </w:p>
-        </w:tc>
-        <w:tc>
-          <w:tcPr>
-            <w:tcW w:w="4819" w:type="dxa"/>
+            <w:tcW w:w="1701" w:type="dxa"/>
+            <w:vAlign w:val="center"/>
+          </w:tcPr>
+          <w:p>
+            <w:pPr>
+              <w:rPr>
+                <w:rFonts w:ascii="Times New Roman" w:hAnsi="Times New Roman" w:cs="Times New Roman"/>
+              </w:rPr>
+            </w:pPr>
+            <w:r>
+              <w:rPr>
+                <w:rFonts w:ascii="Times New Roman" w:hAnsi="Times New Roman" w:cs="Times New Roman"/>
+              </w:rPr>
+              <w:t>Paulo Chorinca, Carlos Neto</w:t>
+            </w:r>
+          </w:p>
+        </w:tc>
+        <w:tc>
+          <w:tcPr>
+            <w:tcW w:w="4536" w:type="dxa"/>
             <w:vAlign w:val="center"/>
           </w:tcPr>
           <w:p>
@@ -1210,6 +1330,20 @@
             </w:pPr>
             <w:bookmarkStart w:id="0" w:name="_GoBack"/>
             <w:bookmarkEnd w:id="0"/>
+            <w:r>
+              <w:rPr>
+                <w:rFonts w:ascii="Times New Roman" w:hAnsi="Times New Roman" w:cs="Times New Roman"/>
+              </w:rPr>
+              <w:t xml:space="preserve">Testar os métodos e verificar se estão a funcionar </w:t>
+            </w:r>
+            <w:proofErr w:type="spellStart"/>
+            <w:r>
+              <w:rPr>
+                <w:rFonts w:ascii="Times New Roman" w:hAnsi="Times New Roman" w:cs="Times New Roman"/>
+              </w:rPr>
+              <w:t>correctamente</w:t>
+            </w:r>
+            <w:proofErr w:type="spellEnd"/>
           </w:p>
         </w:tc>
         <w:tc>
@@ -1222,16 +1356,16 @@
               <w:rPr>
                 <w:rFonts w:ascii="Times New Roman" w:hAnsi="Times New Roman" w:cs="Times New Roman"/>
                 <w:b/>
-                <w:color w:val="FF0000"/>
-              </w:rPr>
-            </w:pPr>
-            <w:r>
-              <w:rPr>
-                <w:rFonts w:ascii="Times New Roman" w:hAnsi="Times New Roman" w:cs="Times New Roman"/>
-                <w:b/>
-                <w:color w:val="FF0000"/>
-              </w:rPr>
-              <w:t>A</w:t>
+                <w:color w:val="FFC000"/>
+              </w:rPr>
+            </w:pPr>
+            <w:r>
+              <w:rPr>
+                <w:rFonts w:ascii="Times New Roman" w:hAnsi="Times New Roman" w:cs="Times New Roman"/>
+                <w:b/>
+                <w:color w:val="FFC000"/>
+              </w:rPr>
+              <w:t>C</w:t>
             </w:r>
           </w:p>
         </w:tc>
@@ -1283,28 +1417,67 @@
         </w:tc>
         <w:tc>
           <w:tcPr>
-            <w:tcW w:w="1418" w:type="dxa"/>
-            <w:vAlign w:val="center"/>
-          </w:tcPr>
-          <w:p>
-            <w:pPr>
-              <w:rPr>
-                <w:rFonts w:ascii="Times New Roman" w:hAnsi="Times New Roman" w:cs="Times New Roman"/>
-              </w:rPr>
-            </w:pPr>
-          </w:p>
-        </w:tc>
-        <w:tc>
-          <w:tcPr>
-            <w:tcW w:w="4819" w:type="dxa"/>
-            <w:vAlign w:val="center"/>
-          </w:tcPr>
-          <w:p>
-            <w:pPr>
-              <w:rPr>
-                <w:rFonts w:ascii="Times New Roman" w:hAnsi="Times New Roman" w:cs="Times New Roman"/>
-              </w:rPr>
-            </w:pPr>
+            <w:tcW w:w="1701" w:type="dxa"/>
+            <w:vAlign w:val="center"/>
+          </w:tcPr>
+          <w:p>
+            <w:pPr>
+              <w:rPr>
+                <w:rFonts w:ascii="Times New Roman" w:hAnsi="Times New Roman" w:cs="Times New Roman"/>
+              </w:rPr>
+            </w:pPr>
+            <w:r>
+              <w:rPr>
+                <w:rFonts w:ascii="Times New Roman" w:hAnsi="Times New Roman" w:cs="Times New Roman"/>
+              </w:rPr>
+              <w:t>Gonçalo Dias,</w:t>
+            </w:r>
+          </w:p>
+          <w:p>
+            <w:pPr>
+              <w:rPr>
+                <w:rFonts w:ascii="Times New Roman" w:hAnsi="Times New Roman" w:cs="Times New Roman"/>
+              </w:rPr>
+            </w:pPr>
+            <w:r>
+              <w:rPr>
+                <w:rFonts w:ascii="Times New Roman" w:hAnsi="Times New Roman" w:cs="Times New Roman"/>
+              </w:rPr>
+              <w:t>Diogo António</w:t>
+            </w:r>
+          </w:p>
+        </w:tc>
+        <w:tc>
+          <w:tcPr>
+            <w:tcW w:w="4536" w:type="dxa"/>
+            <w:vAlign w:val="center"/>
+          </w:tcPr>
+          <w:p>
+            <w:pPr>
+              <w:rPr>
+                <w:rFonts w:ascii="Times New Roman" w:hAnsi="Times New Roman" w:cs="Times New Roman"/>
+              </w:rPr>
+            </w:pPr>
+            <w:r>
+              <w:rPr>
+                <w:rFonts w:ascii="Times New Roman" w:hAnsi="Times New Roman" w:cs="Times New Roman"/>
+              </w:rPr>
+              <w:t xml:space="preserve">Pesquisar sobre </w:t>
+            </w:r>
+            <w:proofErr w:type="gramStart"/>
+            <w:r>
+              <w:rPr>
+                <w:rFonts w:ascii="Times New Roman" w:hAnsi="Times New Roman" w:cs="Times New Roman"/>
+              </w:rPr>
+              <w:t>os novas</w:t>
+            </w:r>
+            <w:proofErr w:type="gramEnd"/>
+            <w:r>
+              <w:rPr>
+                <w:rFonts w:ascii="Times New Roman" w:hAnsi="Times New Roman" w:cs="Times New Roman"/>
+              </w:rPr>
+              <w:t xml:space="preserve"> classes que são necessárias implementar e quais as melhores soluções</w:t>
+            </w:r>
           </w:p>
         </w:tc>
         <w:tc>
@@ -1317,16 +1490,16 @@
               <w:rPr>
                 <w:rFonts w:ascii="Times New Roman" w:hAnsi="Times New Roman" w:cs="Times New Roman"/>
                 <w:b/>
-                <w:color w:val="FF0000"/>
-              </w:rPr>
-            </w:pPr>
-            <w:r>
-              <w:rPr>
-                <w:rFonts w:ascii="Times New Roman" w:hAnsi="Times New Roman" w:cs="Times New Roman"/>
-                <w:b/>
-                <w:color w:val="FF0000"/>
-              </w:rPr>
-              <w:t>A</w:t>
+                <w:color w:val="FFC000"/>
+              </w:rPr>
+            </w:pPr>
+            <w:r>
+              <w:rPr>
+                <w:rFonts w:ascii="Times New Roman" w:hAnsi="Times New Roman" w:cs="Times New Roman"/>
+                <w:b/>
+                <w:color w:val="FFC000"/>
+              </w:rPr>
+              <w:t>C</w:t>
             </w:r>
           </w:p>
         </w:tc>
@@ -1378,20 +1551,20 @@
         </w:tc>
         <w:tc>
           <w:tcPr>
-            <w:tcW w:w="1418" w:type="dxa"/>
-            <w:vAlign w:val="center"/>
-          </w:tcPr>
-          <w:p>
-            <w:pPr>
-              <w:rPr>
-                <w:rFonts w:ascii="Times New Roman" w:hAnsi="Times New Roman" w:cs="Times New Roman"/>
-              </w:rPr>
-            </w:pPr>
-          </w:p>
-        </w:tc>
-        <w:tc>
-          <w:tcPr>
-            <w:tcW w:w="4819" w:type="dxa"/>
+            <w:tcW w:w="1701" w:type="dxa"/>
+            <w:vAlign w:val="center"/>
+          </w:tcPr>
+          <w:p>
+            <w:pPr>
+              <w:rPr>
+                <w:rFonts w:ascii="Times New Roman" w:hAnsi="Times New Roman" w:cs="Times New Roman"/>
+              </w:rPr>
+            </w:pPr>
+          </w:p>
+        </w:tc>
+        <w:tc>
+          <w:tcPr>
+            <w:tcW w:w="4536" w:type="dxa"/>
             <w:vAlign w:val="center"/>
           </w:tcPr>
           <w:p>
@@ -1412,16 +1585,16 @@
               <w:rPr>
                 <w:rFonts w:ascii="Times New Roman" w:hAnsi="Times New Roman" w:cs="Times New Roman"/>
                 <w:b/>
-                <w:color w:val="FF0000"/>
-              </w:rPr>
-            </w:pPr>
-            <w:r>
-              <w:rPr>
-                <w:rFonts w:ascii="Times New Roman" w:hAnsi="Times New Roman" w:cs="Times New Roman"/>
-                <w:b/>
-                <w:color w:val="FF0000"/>
-              </w:rPr>
-              <w:t>A</w:t>
+                <w:color w:val="FFC000"/>
+              </w:rPr>
+            </w:pPr>
+            <w:r>
+              <w:rPr>
+                <w:rFonts w:ascii="Times New Roman" w:hAnsi="Times New Roman" w:cs="Times New Roman"/>
+                <w:b/>
+                <w:color w:val="FFC000"/>
+              </w:rPr>
+              <w:t>C</w:t>
             </w:r>
           </w:p>
         </w:tc>

</xml_diff>